<commit_message>
effects and skills begining
</commit_message>
<xml_diff>
--- a/появление света и тьмы.docx
+++ b/появление света и тьмы.docx
@@ -18,8 +18,58 @@
         <w:rPr>
           <w:lang w:val="ru-RU"/>
         </w:rPr>
-        <w:t>Ужасная война между орруками и кадалами окончилась, но беды этих народов лишь начинались. Первые вынуждены теперь были бежать на север Дунхайма, подальше от разинувшей пасть аномалии у хребта Айгдул</w:t>
-      </w:r>
+        <w:t xml:space="preserve">Ужасная война между </w:t>
+      </w:r>
+      <w:proofErr w:type="spellStart"/>
+      <w:r>
+        <w:rPr>
+          <w:lang w:val="ru-RU"/>
+        </w:rPr>
+        <w:t>орруками</w:t>
+      </w:r>
+      <w:proofErr w:type="spellEnd"/>
+      <w:r>
+        <w:rPr>
+          <w:lang w:val="ru-RU"/>
+        </w:rPr>
+        <w:t xml:space="preserve"> и </w:t>
+      </w:r>
+      <w:proofErr w:type="spellStart"/>
+      <w:r>
+        <w:rPr>
+          <w:lang w:val="ru-RU"/>
+        </w:rPr>
+        <w:t>кадалами</w:t>
+      </w:r>
+      <w:proofErr w:type="spellEnd"/>
+      <w:r>
+        <w:rPr>
+          <w:lang w:val="ru-RU"/>
+        </w:rPr>
+        <w:t xml:space="preserve"> окончилась, но беды этих народов лишь начинались. Первые вынуждены теперь были бежать на север </w:t>
+      </w:r>
+      <w:proofErr w:type="spellStart"/>
+      <w:r>
+        <w:rPr>
+          <w:lang w:val="ru-RU"/>
+        </w:rPr>
+        <w:t>Дунхайма</w:t>
+      </w:r>
+      <w:proofErr w:type="spellEnd"/>
+      <w:r>
+        <w:rPr>
+          <w:lang w:val="ru-RU"/>
+        </w:rPr>
+        <w:t xml:space="preserve">, подальше от разинувшей пасть аномалии у хребта </w:t>
+      </w:r>
+      <w:proofErr w:type="spellStart"/>
+      <w:r>
+        <w:rPr>
+          <w:lang w:val="ru-RU"/>
+        </w:rPr>
+        <w:t>Айгдул</w:t>
+      </w:r>
+      <w:proofErr w:type="spellEnd"/>
       <w:r>
         <w:rPr>
           <w:lang w:val="ru-RU"/>
@@ -48,7 +98,21 @@
         <w:rPr>
           <w:lang w:val="ru-RU"/>
         </w:rPr>
-        <w:t xml:space="preserve"> страх и ярость новорожденной расы гунгниров. </w:t>
+        <w:t xml:space="preserve"> страх и ярость новорожденной расы </w:t>
+      </w:r>
+      <w:proofErr w:type="spellStart"/>
+      <w:r>
+        <w:rPr>
+          <w:lang w:val="ru-RU"/>
+        </w:rPr>
+        <w:t>гунгниров</w:t>
+      </w:r>
+      <w:proofErr w:type="spellEnd"/>
+      <w:r>
+        <w:rPr>
+          <w:lang w:val="ru-RU"/>
+        </w:rPr>
+        <w:t xml:space="preserve">. </w:t>
       </w:r>
       <w:r>
         <w:rPr>
@@ -67,7 +131,35 @@
         <w:rPr>
           <w:lang w:val="ru-RU"/>
         </w:rPr>
-        <w:t xml:space="preserve">Причина всего это – борьба Айгне и Хуллус – еще </w:t>
+        <w:t xml:space="preserve">Причина всего это – борьба </w:t>
+      </w:r>
+      <w:proofErr w:type="spellStart"/>
+      <w:r>
+        <w:rPr>
+          <w:lang w:val="ru-RU"/>
+        </w:rPr>
+        <w:t>Айгне</w:t>
+      </w:r>
+      <w:proofErr w:type="spellEnd"/>
+      <w:r>
+        <w:rPr>
+          <w:lang w:val="ru-RU"/>
+        </w:rPr>
+        <w:t xml:space="preserve"> и </w:t>
+      </w:r>
+      <w:proofErr w:type="spellStart"/>
+      <w:r>
+        <w:rPr>
+          <w:lang w:val="ru-RU"/>
+        </w:rPr>
+        <w:t>Хуллус</w:t>
+      </w:r>
+      <w:proofErr w:type="spellEnd"/>
+      <w:r>
+        <w:rPr>
+          <w:lang w:val="ru-RU"/>
+        </w:rPr>
+        <w:t xml:space="preserve"> – еще </w:t>
       </w:r>
       <w:r>
         <w:rPr>
@@ -75,17 +167,39 @@
         </w:rPr>
         <w:t xml:space="preserve">не была окончена, но вступила в свою решающую фазу. </w:t>
       </w:r>
-      <w:r>
-        <w:rPr>
-          <w:lang w:val="ru-RU"/>
-        </w:rPr>
-        <w:t xml:space="preserve">Айгне осознавало, что им обоим не выжить в этой схватке, один из них – или оба – распадутся на изначальные частицы. </w:t>
-      </w:r>
-      <w:r>
-        <w:rPr>
-          <w:lang w:val="ru-RU"/>
-        </w:rPr>
-        <w:t xml:space="preserve">Для него единственной задачей была защита Стигии, сохранение жизни на ней. </w:t>
+      <w:proofErr w:type="spellStart"/>
+      <w:r>
+        <w:rPr>
+          <w:lang w:val="ru-RU"/>
+        </w:rPr>
+        <w:t>Айгне</w:t>
+      </w:r>
+      <w:proofErr w:type="spellEnd"/>
+      <w:r>
+        <w:rPr>
+          <w:lang w:val="ru-RU"/>
+        </w:rPr>
+        <w:t xml:space="preserve"> осознавало, что им обоим не выжить в этой схватке, один из них – или оба – распадутся на изначальные частицы. </w:t>
+      </w:r>
+      <w:r>
+        <w:rPr>
+          <w:lang w:val="ru-RU"/>
+        </w:rPr>
+        <w:t xml:space="preserve">Для него единственной задачей была защита </w:t>
+      </w:r>
+      <w:proofErr w:type="spellStart"/>
+      <w:r>
+        <w:rPr>
+          <w:lang w:val="ru-RU"/>
+        </w:rPr>
+        <w:t>Стигии</w:t>
+      </w:r>
+      <w:proofErr w:type="spellEnd"/>
+      <w:r>
+        <w:rPr>
+          <w:lang w:val="ru-RU"/>
+        </w:rPr>
+        <w:t xml:space="preserve">, сохранение жизни на ней. </w:t>
       </w:r>
       <w:r>
         <w:rPr>
@@ -97,8 +211,30 @@
         <w:rPr>
           <w:lang w:val="ru-RU"/>
         </w:rPr>
-        <w:t>только можно было, Айгне атаковало Хуллус</w:t>
-      </w:r>
+        <w:t xml:space="preserve">только можно было, </w:t>
+      </w:r>
+      <w:proofErr w:type="spellStart"/>
+      <w:r>
+        <w:rPr>
+          <w:lang w:val="ru-RU"/>
+        </w:rPr>
+        <w:t>Айгне</w:t>
+      </w:r>
+      <w:proofErr w:type="spellEnd"/>
+      <w:r>
+        <w:rPr>
+          <w:lang w:val="ru-RU"/>
+        </w:rPr>
+        <w:t xml:space="preserve"> атаковало </w:t>
+      </w:r>
+      <w:proofErr w:type="spellStart"/>
+      <w:r>
+        <w:rPr>
+          <w:lang w:val="ru-RU"/>
+        </w:rPr>
+        <w:t>Хуллус</w:t>
+      </w:r>
+      <w:proofErr w:type="spellEnd"/>
       <w:r>
         <w:rPr>
           <w:lang w:val="ru-RU"/>
@@ -115,8 +251,16 @@
         <w:rPr>
           <w:lang w:val="ru-RU"/>
         </w:rPr>
-        <w:t>а, раздирая его на куски. Но Хуллус</w:t>
-      </w:r>
+        <w:t xml:space="preserve">а, раздирая его на куски. Но </w:t>
+      </w:r>
+      <w:proofErr w:type="spellStart"/>
+      <w:r>
+        <w:rPr>
+          <w:lang w:val="ru-RU"/>
+        </w:rPr>
+        <w:t>Хуллус</w:t>
+      </w:r>
+      <w:proofErr w:type="spellEnd"/>
       <w:r>
         <w:rPr>
           <w:lang w:val="ru-RU"/>
@@ -133,7 +277,21 @@
         <w:rPr>
           <w:lang w:val="ru-RU"/>
         </w:rPr>
-        <w:t xml:space="preserve">существа отбросил обессиленное Айгне и расколол его. Лишь один </w:t>
+        <w:t xml:space="preserve">существа отбросил обессиленное </w:t>
+      </w:r>
+      <w:proofErr w:type="spellStart"/>
+      <w:r>
+        <w:rPr>
+          <w:lang w:val="ru-RU"/>
+        </w:rPr>
+        <w:t>Айгне</w:t>
+      </w:r>
+      <w:proofErr w:type="spellEnd"/>
+      <w:r>
+        <w:rPr>
+          <w:lang w:val="ru-RU"/>
+        </w:rPr>
+        <w:t xml:space="preserve"> и расколол его. Лишь один </w:t>
       </w:r>
       <w:r>
         <w:rPr>
@@ -169,19 +327,49 @@
         <w:rPr>
           <w:lang w:val="ru-RU"/>
         </w:rPr>
-        <w:t xml:space="preserve"> самого Айгне</w:t>
-      </w:r>
-      <w:r>
-        <w:rPr>
-          <w:lang w:val="ru-RU"/>
-        </w:rPr>
-        <w:t xml:space="preserve"> и верой и волеизъявлением кадалов</w:t>
-      </w:r>
-      <w:r>
-        <w:rPr>
-          <w:lang w:val="ru-RU"/>
-        </w:rPr>
-        <w:t>, выжил и пал на Стигию.</w:t>
+        <w:t xml:space="preserve"> самого </w:t>
+      </w:r>
+      <w:proofErr w:type="spellStart"/>
+      <w:r>
+        <w:rPr>
+          <w:lang w:val="ru-RU"/>
+        </w:rPr>
+        <w:t>Айгне</w:t>
+      </w:r>
+      <w:proofErr w:type="spellEnd"/>
+      <w:r>
+        <w:rPr>
+          <w:lang w:val="ru-RU"/>
+        </w:rPr>
+        <w:t xml:space="preserve"> и верой и волеизъявлением </w:t>
+      </w:r>
+      <w:proofErr w:type="spellStart"/>
+      <w:r>
+        <w:rPr>
+          <w:lang w:val="ru-RU"/>
+        </w:rPr>
+        <w:t>кадалов</w:t>
+      </w:r>
+      <w:proofErr w:type="spellEnd"/>
+      <w:r>
+        <w:rPr>
+          <w:lang w:val="ru-RU"/>
+        </w:rPr>
+        <w:t xml:space="preserve">, выжил и пал на </w:t>
+      </w:r>
+      <w:proofErr w:type="spellStart"/>
+      <w:r>
+        <w:rPr>
+          <w:lang w:val="ru-RU"/>
+        </w:rPr>
+        <w:t>Стигию</w:t>
+      </w:r>
+      <w:proofErr w:type="spellEnd"/>
+      <w:r>
+        <w:rPr>
+          <w:lang w:val="ru-RU"/>
+        </w:rPr>
+        <w:t>.</w:t>
       </w:r>
     </w:p>
     <w:p>
@@ -206,7 +394,35 @@
         <w:rPr>
           <w:lang w:val="ru-RU"/>
         </w:rPr>
-        <w:t xml:space="preserve">Большая часть кадалов погибла в этом стихийном бедствии, а орруки ушли дальше от побережья и выше в горы. </w:t>
+        <w:t xml:space="preserve">Большая часть </w:t>
+      </w:r>
+      <w:proofErr w:type="spellStart"/>
+      <w:r>
+        <w:rPr>
+          <w:lang w:val="ru-RU"/>
+        </w:rPr>
+        <w:t>кадалов</w:t>
+      </w:r>
+      <w:proofErr w:type="spellEnd"/>
+      <w:r>
+        <w:rPr>
+          <w:lang w:val="ru-RU"/>
+        </w:rPr>
+        <w:t xml:space="preserve"> погибла в этом стихийном бедствии, а </w:t>
+      </w:r>
+      <w:proofErr w:type="spellStart"/>
+      <w:r>
+        <w:rPr>
+          <w:lang w:val="ru-RU"/>
+        </w:rPr>
+        <w:t>орруки</w:t>
+      </w:r>
+      <w:proofErr w:type="spellEnd"/>
+      <w:r>
+        <w:rPr>
+          <w:lang w:val="ru-RU"/>
+        </w:rPr>
+        <w:t xml:space="preserve"> ушли дальше от побережья и выше в горы. </w:t>
       </w:r>
       <w:r>
         <w:rPr>
@@ -218,7 +434,21 @@
         <w:rPr>
           <w:lang w:val="ru-RU"/>
         </w:rPr>
-        <w:t xml:space="preserve"> Стигия оправлялась от последствий, а некоторые говорят, чт</w:t>
+        <w:t xml:space="preserve"> </w:t>
+      </w:r>
+      <w:proofErr w:type="spellStart"/>
+      <w:r>
+        <w:rPr>
+          <w:lang w:val="ru-RU"/>
+        </w:rPr>
+        <w:t>Стигия</w:t>
+      </w:r>
+      <w:proofErr w:type="spellEnd"/>
+      <w:r>
+        <w:rPr>
+          <w:lang w:val="ru-RU"/>
+        </w:rPr>
+        <w:t xml:space="preserve"> оправлялась от последствий, а некоторые говорят, чт</w:t>
       </w:r>
       <w:r>
         <w:rPr>
@@ -238,20 +468,58 @@
         <w:rPr>
           <w:lang w:val="ru-RU"/>
         </w:rPr>
-        <w:t xml:space="preserve">По счастливой случайности, осколок Айгне пал в море, и течения принесли его к Черным Островам. </w:t>
-      </w:r>
-      <w:r>
-        <w:rPr>
-          <w:lang w:val="ru-RU"/>
-        </w:rPr>
-        <w:t xml:space="preserve">Выжившие саолланы нашли его по зову и принесли в заново строящуюся столицу на </w:t>
-      </w:r>
+        <w:t xml:space="preserve">По счастливой случайности, осколок </w:t>
+      </w:r>
+      <w:proofErr w:type="spellStart"/>
+      <w:r>
+        <w:rPr>
+          <w:lang w:val="ru-RU"/>
+        </w:rPr>
+        <w:t>Айгне</w:t>
+      </w:r>
+      <w:proofErr w:type="spellEnd"/>
+      <w:r>
+        <w:rPr>
+          <w:lang w:val="ru-RU"/>
+        </w:rPr>
+        <w:t xml:space="preserve"> пал в море, и течения принесли его к Черным Островам. </w:t>
+      </w:r>
+      <w:proofErr w:type="gramStart"/>
+      <w:r>
+        <w:rPr>
+          <w:lang w:val="ru-RU"/>
+        </w:rPr>
+        <w:t>Выжившие</w:t>
+      </w:r>
+      <w:proofErr w:type="gramEnd"/>
+      <w:r>
+        <w:rPr>
+          <w:lang w:val="ru-RU"/>
+        </w:rPr>
+        <w:t xml:space="preserve"> </w:t>
+      </w:r>
+      <w:proofErr w:type="spellStart"/>
+      <w:r>
+        <w:rPr>
+          <w:lang w:val="ru-RU"/>
+        </w:rPr>
+        <w:t>саолланы</w:t>
+      </w:r>
+      <w:proofErr w:type="spellEnd"/>
+      <w:r>
+        <w:rPr>
+          <w:lang w:val="ru-RU"/>
+        </w:rPr>
+        <w:t xml:space="preserve"> нашли его по зову и принесли в заново строящуюся столицу на </w:t>
+      </w:r>
+      <w:proofErr w:type="spellStart"/>
       <w:r>
         <w:rPr>
           <w:lang w:val="ru-RU"/>
         </w:rPr>
         <w:t>Кеанне</w:t>
       </w:r>
+      <w:proofErr w:type="spellEnd"/>
       <w:r>
         <w:rPr>
           <w:lang w:val="ru-RU"/>
@@ -270,25 +538,115 @@
         <w:rPr>
           <w:lang w:val="ru-RU"/>
         </w:rPr>
-        <w:t xml:space="preserve">Этот осколок дал кадалам новую надежду, осветил будущее, которое до того казалось им мрачным и несущим лишь смерть и забвение. </w:t>
-      </w:r>
-      <w:r>
-        <w:rPr>
-          <w:lang w:val="ru-RU"/>
-        </w:rPr>
-        <w:t xml:space="preserve">Но теперь, потеряв почти все свои силы, Айгне, было неспособно помочь ящерам. Упокоенный в специально выстроенной подземной гробнице и охраняемый избранными воинами и саолланами, осколок воплощения порядка покоился до тех пор, пока вера в божество, подкрепленная волей, не дала ему новые силы. </w:t>
-      </w:r>
-      <w:r>
-        <w:rPr>
-          <w:lang w:val="ru-RU"/>
-        </w:rPr>
-        <w:t xml:space="preserve">Увы, и этого было не достаточно, чтобы возродить Айгне, но теперь оно могло говорить с саолланами. </w:t>
-      </w:r>
-      <w:r>
-        <w:rPr>
-          <w:lang w:val="ru-RU"/>
-        </w:rPr>
-        <w:t>Прошло сто лет после обнаружения осколка, память о катастрофе была еще свежа в памяти кадалов, и вот, настал</w:t>
+        <w:t xml:space="preserve">Этот осколок дал </w:t>
+      </w:r>
+      <w:proofErr w:type="spellStart"/>
+      <w:r>
+        <w:rPr>
+          <w:lang w:val="ru-RU"/>
+        </w:rPr>
+        <w:t>кадалам</w:t>
+      </w:r>
+      <w:proofErr w:type="spellEnd"/>
+      <w:r>
+        <w:rPr>
+          <w:lang w:val="ru-RU"/>
+        </w:rPr>
+        <w:t xml:space="preserve"> новую надежду, осветил будущее, которое до того казалось им мрачным и несущим лишь смерть и забвение. </w:t>
+      </w:r>
+      <w:r>
+        <w:rPr>
+          <w:lang w:val="ru-RU"/>
+        </w:rPr>
+        <w:t>Но теперь, пот</w:t>
+      </w:r>
+      <w:r>
+        <w:rPr>
+          <w:lang w:val="ru-RU"/>
+        </w:rPr>
+        <w:t xml:space="preserve">еряв почти все свои силы, </w:t>
+      </w:r>
+      <w:proofErr w:type="spellStart"/>
+      <w:r>
+        <w:rPr>
+          <w:lang w:val="ru-RU"/>
+        </w:rPr>
+        <w:t>Айгне</w:t>
+      </w:r>
+      <w:proofErr w:type="spellEnd"/>
+      <w:r>
+        <w:rPr>
+          <w:lang w:val="ru-RU"/>
+        </w:rPr>
+        <w:t xml:space="preserve"> было неспособно помочь ящерам. Упокоенный в специально выстроенной подземной гробнице и охраняемый избранными воинами и </w:t>
+      </w:r>
+      <w:proofErr w:type="spellStart"/>
+      <w:r>
+        <w:rPr>
+          <w:lang w:val="ru-RU"/>
+        </w:rPr>
+        <w:t>саолланами</w:t>
+      </w:r>
+      <w:proofErr w:type="spellEnd"/>
+      <w:r>
+        <w:rPr>
+          <w:lang w:val="ru-RU"/>
+        </w:rPr>
+        <w:t xml:space="preserve">, осколок воплощения порядка покоился до тех пор, пока вера в божество, подкрепленная волей, не дала ему новые силы. </w:t>
+      </w:r>
+      <w:r>
+        <w:rPr>
+          <w:lang w:val="ru-RU"/>
+        </w:rPr>
+        <w:t xml:space="preserve">Увы, и этого было не достаточно, чтобы возродить </w:t>
+      </w:r>
+      <w:proofErr w:type="spellStart"/>
+      <w:r>
+        <w:rPr>
+          <w:lang w:val="ru-RU"/>
+        </w:rPr>
+        <w:t>Айгне</w:t>
+      </w:r>
+      <w:proofErr w:type="spellEnd"/>
+      <w:r>
+        <w:rPr>
+          <w:lang w:val="ru-RU"/>
+        </w:rPr>
+        <w:t xml:space="preserve">, но теперь оно могло говорить с </w:t>
+      </w:r>
+      <w:proofErr w:type="spellStart"/>
+      <w:r>
+        <w:rPr>
+          <w:lang w:val="ru-RU"/>
+        </w:rPr>
+        <w:t>саолланами</w:t>
+      </w:r>
+      <w:proofErr w:type="spellEnd"/>
+      <w:r>
+        <w:rPr>
+          <w:lang w:val="ru-RU"/>
+        </w:rPr>
+        <w:t xml:space="preserve">. </w:t>
+      </w:r>
+      <w:r>
+        <w:rPr>
+          <w:lang w:val="ru-RU"/>
+        </w:rPr>
+        <w:t xml:space="preserve">Прошло сто лет после обнаружения осколка, память о катастрофе была еще свежа в памяти </w:t>
+      </w:r>
+      <w:proofErr w:type="spellStart"/>
+      <w:r>
+        <w:rPr>
+          <w:lang w:val="ru-RU"/>
+        </w:rPr>
+        <w:t>кадалов</w:t>
+      </w:r>
+      <w:proofErr w:type="spellEnd"/>
+      <w:r>
+        <w:rPr>
+          <w:lang w:val="ru-RU"/>
+        </w:rPr>
+        <w:t>, и вот, настал</w:t>
       </w:r>
       <w:r>
         <w:rPr>
@@ -296,6 +654,20 @@
         </w:rPr>
         <w:t xml:space="preserve"> момент, когда они узнали истинную причину бедствий</w:t>
       </w:r>
+      <w:r>
+        <w:rPr>
+          <w:lang w:val="ru-RU"/>
+        </w:rPr>
+        <w:t xml:space="preserve">, обрушившихся на </w:t>
+      </w:r>
+      <w:proofErr w:type="spellStart"/>
+      <w:r>
+        <w:rPr>
+          <w:lang w:val="ru-RU"/>
+        </w:rPr>
+        <w:t>Стигию</w:t>
+      </w:r>
+      <w:proofErr w:type="spellEnd"/>
       <w:r>
         <w:rPr>
           <w:lang w:val="ru-RU"/>
@@ -314,7 +686,370 @@
         <w:rPr>
           <w:lang w:val="ru-RU"/>
         </w:rPr>
-        <w:t xml:space="preserve">Осколок поведал им обо всем, что случилось </w:t>
+        <w:t>Осколок пов</w:t>
+      </w:r>
+      <w:r>
+        <w:rPr>
+          <w:lang w:val="ru-RU"/>
+        </w:rPr>
+        <w:t>едал им все, что был</w:t>
+      </w:r>
+      <w:r>
+        <w:rPr>
+          <w:lang w:val="ru-RU"/>
+        </w:rPr>
+        <w:t xml:space="preserve"> в силах объяснить. Но эти знания не могли заглушить страдания и боль минувших трех столетий, лишь утвердить </w:t>
+      </w:r>
+      <w:proofErr w:type="spellStart"/>
+      <w:r>
+        <w:rPr>
+          <w:lang w:val="ru-RU"/>
+        </w:rPr>
+        <w:t>кадалов</w:t>
+      </w:r>
+      <w:proofErr w:type="spellEnd"/>
+      <w:r>
+        <w:rPr>
+          <w:lang w:val="ru-RU"/>
+        </w:rPr>
+        <w:t xml:space="preserve"> в мысли, что </w:t>
+      </w:r>
+      <w:r>
+        <w:rPr>
+          <w:lang w:val="ru-RU"/>
+        </w:rPr>
+        <w:t xml:space="preserve">их мир обречен. Из некогда процветавшей цивилизации их собственное царство превратилось в чахнущие обломки, после </w:t>
+      </w:r>
+      <w:r>
+        <w:rPr>
+          <w:lang w:val="ru-RU"/>
+        </w:rPr>
+        <w:t>всех катастроф</w:t>
+      </w:r>
+      <w:r>
+        <w:rPr>
+          <w:lang w:val="ru-RU"/>
+        </w:rPr>
+        <w:t xml:space="preserve"> </w:t>
+      </w:r>
+      <w:r>
+        <w:rPr>
+          <w:lang w:val="ru-RU"/>
+        </w:rPr>
+        <w:t>их осталось немногим больше десяти</w:t>
+      </w:r>
+      <w:r>
+        <w:rPr>
+          <w:lang w:val="ru-RU"/>
+        </w:rPr>
+        <w:t xml:space="preserve"> тысяч. </w:t>
+      </w:r>
+      <w:proofErr w:type="spellStart"/>
+      <w:r>
+        <w:rPr>
+          <w:lang w:val="ru-RU"/>
+        </w:rPr>
+        <w:t>Гунгниры</w:t>
+      </w:r>
+      <w:proofErr w:type="spellEnd"/>
+      <w:r>
+        <w:rPr>
+          <w:lang w:val="ru-RU"/>
+        </w:rPr>
+        <w:t xml:space="preserve">, захватившие большую часть Черных Островов, с каждым годом становились все нетерпимее к своим соседям, ресурсы, которые давали </w:t>
+      </w:r>
+      <w:proofErr w:type="spellStart"/>
+      <w:r>
+        <w:rPr>
+          <w:lang w:val="ru-RU"/>
+        </w:rPr>
+        <w:t>Кеанн</w:t>
+      </w:r>
+      <w:proofErr w:type="spellEnd"/>
+      <w:r>
+        <w:rPr>
+          <w:lang w:val="ru-RU"/>
+        </w:rPr>
+        <w:t xml:space="preserve"> и </w:t>
+      </w:r>
+      <w:proofErr w:type="spellStart"/>
+      <w:r>
+        <w:rPr>
+          <w:lang w:val="ru-RU"/>
+        </w:rPr>
+        <w:t>Глак</w:t>
+      </w:r>
+      <w:proofErr w:type="spellEnd"/>
+      <w:r>
+        <w:rPr>
+          <w:lang w:val="ru-RU"/>
+        </w:rPr>
+        <w:t>, истощались все быстрее, и даже на этих некогда чистых островах начали по</w:t>
+      </w:r>
+      <w:r>
+        <w:rPr>
+          <w:lang w:val="ru-RU"/>
+        </w:rPr>
+        <w:t>являться испорченные источники.</w:t>
+      </w:r>
+    </w:p>
+    <w:p>
+      <w:pPr>
+        <w:jc w:val="both"/>
+        <w:rPr>
+          <w:lang w:val="ru-RU"/>
+        </w:rPr>
+      </w:pPr>
+      <w:proofErr w:type="spellStart"/>
+      <w:r>
+        <w:rPr>
+          <w:lang w:val="ru-RU"/>
+        </w:rPr>
+        <w:t>Айгне</w:t>
+      </w:r>
+      <w:proofErr w:type="spellEnd"/>
+      <w:r>
+        <w:rPr>
+          <w:lang w:val="ru-RU"/>
+        </w:rPr>
+        <w:t xml:space="preserve"> не могло утешить свою любимую расу, не могло ничем им помочь. Но </w:t>
+      </w:r>
+      <w:proofErr w:type="spellStart"/>
+      <w:r>
+        <w:rPr>
+          <w:lang w:val="ru-RU"/>
+        </w:rPr>
+        <w:t>кадалы</w:t>
+      </w:r>
+      <w:proofErr w:type="spellEnd"/>
+      <w:r>
+        <w:rPr>
+          <w:lang w:val="ru-RU"/>
+        </w:rPr>
+        <w:t xml:space="preserve"> все еще верили в него, и эта вера питала осколок. </w:t>
+      </w:r>
+      <w:r>
+        <w:rPr>
+          <w:lang w:val="ru-RU"/>
+        </w:rPr>
+        <w:t xml:space="preserve">Единственным выходом, которое видело божество, </w:t>
+      </w:r>
+      <w:r>
+        <w:rPr>
+          <w:lang w:val="ru-RU"/>
+        </w:rPr>
+        <w:t xml:space="preserve">было очищение </w:t>
+      </w:r>
+      <w:proofErr w:type="spellStart"/>
+      <w:r>
+        <w:rPr>
+          <w:lang w:val="ru-RU"/>
+        </w:rPr>
+        <w:t>Стигии</w:t>
+      </w:r>
+      <w:proofErr w:type="spellEnd"/>
+      <w:r>
+        <w:rPr>
+          <w:lang w:val="ru-RU"/>
+        </w:rPr>
+        <w:t xml:space="preserve"> от хаотичной материи, но проц</w:t>
+      </w:r>
+      <w:r>
+        <w:rPr>
+          <w:lang w:val="ru-RU"/>
+        </w:rPr>
+        <w:t xml:space="preserve">есс этот предвещал быть долгим и мучительным. И все это время </w:t>
+      </w:r>
+      <w:proofErr w:type="spellStart"/>
+      <w:r>
+        <w:rPr>
+          <w:lang w:val="ru-RU"/>
+        </w:rPr>
+        <w:t>кадалам</w:t>
+      </w:r>
+      <w:proofErr w:type="spellEnd"/>
+      <w:r>
+        <w:rPr>
+          <w:lang w:val="ru-RU"/>
+        </w:rPr>
+        <w:t xml:space="preserve"> предстояло выживать…</w:t>
+      </w:r>
+    </w:p>
+    <w:p>
+      <w:pPr>
+        <w:jc w:val="both"/>
+        <w:rPr>
+          <w:lang w:val="ru-RU"/>
+        </w:rPr>
+      </w:pPr>
+      <w:r>
+        <w:rPr>
+          <w:lang w:val="ru-RU"/>
+        </w:rPr>
+        <w:t xml:space="preserve">В то время как на поверхности мира жизнь боролась за существование, </w:t>
+      </w:r>
+      <w:r>
+        <w:rPr>
+          <w:lang w:val="ru-RU"/>
+        </w:rPr>
+        <w:t xml:space="preserve">в пространстве вокруг него шли процессы, которые </w:t>
+      </w:r>
+      <w:r>
+        <w:rPr>
+          <w:lang w:val="ru-RU"/>
+        </w:rPr>
+        <w:t>способно</w:t>
+      </w:r>
+      <w:r>
+        <w:rPr>
+          <w:lang w:val="ru-RU"/>
+        </w:rPr>
+        <w:t xml:space="preserve"> </w:t>
+      </w:r>
+      <w:r>
+        <w:rPr>
+          <w:lang w:val="ru-RU"/>
+        </w:rPr>
+        <w:t>было</w:t>
+      </w:r>
+      <w:r>
+        <w:rPr>
+          <w:lang w:val="ru-RU"/>
+        </w:rPr>
+        <w:t xml:space="preserve"> осознать лишь </w:t>
+      </w:r>
+      <w:proofErr w:type="spellStart"/>
+      <w:r>
+        <w:rPr>
+          <w:lang w:val="ru-RU"/>
+        </w:rPr>
+        <w:t>Айгне</w:t>
+      </w:r>
+      <w:proofErr w:type="spellEnd"/>
+      <w:r>
+        <w:rPr>
+          <w:lang w:val="ru-RU"/>
+        </w:rPr>
+        <w:t xml:space="preserve">. </w:t>
+      </w:r>
+      <w:r>
+        <w:rPr>
+          <w:lang w:val="ru-RU"/>
+        </w:rPr>
+        <w:t>Те</w:t>
+      </w:r>
+      <w:r>
+        <w:rPr>
+          <w:lang w:val="ru-RU"/>
+        </w:rPr>
+        <w:t xml:space="preserve"> его</w:t>
+      </w:r>
+      <w:r>
+        <w:rPr>
+          <w:lang w:val="ru-RU"/>
+        </w:rPr>
+        <w:t xml:space="preserve"> осколки, что не пали на </w:t>
+      </w:r>
+      <w:proofErr w:type="spellStart"/>
+      <w:r>
+        <w:rPr>
+          <w:lang w:val="ru-RU"/>
+        </w:rPr>
+        <w:t>Стигию</w:t>
+      </w:r>
+      <w:proofErr w:type="spellEnd"/>
+      <w:r>
+        <w:rPr>
+          <w:lang w:val="ru-RU"/>
+        </w:rPr>
+        <w:t xml:space="preserve">, искали форму, сосуд, где они </w:t>
+      </w:r>
+      <w:r>
+        <w:rPr>
+          <w:lang w:val="ru-RU"/>
+        </w:rPr>
+        <w:t xml:space="preserve">могли бы вновь стать единым целым. То же касалось и осколков </w:t>
+      </w:r>
+      <w:proofErr w:type="spellStart"/>
+      <w:r>
+        <w:rPr>
+          <w:lang w:val="ru-RU"/>
+        </w:rPr>
+        <w:t>Хуллус</w:t>
+      </w:r>
+      <w:proofErr w:type="spellEnd"/>
+      <w:r>
+        <w:rPr>
+          <w:lang w:val="ru-RU"/>
+        </w:rPr>
+        <w:t xml:space="preserve">. </w:t>
+      </w:r>
+      <w:r>
+        <w:rPr>
+          <w:lang w:val="ru-RU"/>
+        </w:rPr>
+        <w:lastRenderedPageBreak/>
+        <w:t xml:space="preserve">Спустя немало времени, те из первых, что не распались, собрались внутри звезды, освещавшей </w:t>
+      </w:r>
+      <w:proofErr w:type="spellStart"/>
+      <w:r>
+        <w:rPr>
+          <w:lang w:val="ru-RU"/>
+        </w:rPr>
+        <w:t>Стигию</w:t>
+      </w:r>
+      <w:proofErr w:type="spellEnd"/>
+      <w:r>
+        <w:rPr>
+          <w:lang w:val="ru-RU"/>
+        </w:rPr>
+        <w:t xml:space="preserve">. Она стала коконом, их которого появилось Дитя Света, наследник </w:t>
+      </w:r>
+      <w:proofErr w:type="spellStart"/>
+      <w:r>
+        <w:rPr>
+          <w:lang w:val="ru-RU"/>
+        </w:rPr>
+        <w:t>Айгне</w:t>
+      </w:r>
+      <w:proofErr w:type="spellEnd"/>
+      <w:r>
+        <w:rPr>
+          <w:lang w:val="ru-RU"/>
+        </w:rPr>
+        <w:t xml:space="preserve">. </w:t>
+      </w:r>
+      <w:r>
+        <w:rPr>
+          <w:lang w:val="ru-RU"/>
+        </w:rPr>
+        <w:t xml:space="preserve">Его могущество уступало прародителю, но все еще было велико, а помыслы его были чисты и преисполнены созидания. </w:t>
+      </w:r>
+      <w:r>
+        <w:rPr>
+          <w:lang w:val="ru-RU"/>
+        </w:rPr>
+        <w:t xml:space="preserve">Там же, куда не доставал свет звезды, из подобного ей кокона, родилось Дитя Тьмы – наследник </w:t>
+      </w:r>
+      <w:proofErr w:type="spellStart"/>
+      <w:r>
+        <w:rPr>
+          <w:lang w:val="ru-RU"/>
+        </w:rPr>
+        <w:t>Хуллус</w:t>
+      </w:r>
+      <w:proofErr w:type="spellEnd"/>
+      <w:r>
+        <w:rPr>
+          <w:lang w:val="ru-RU"/>
+        </w:rPr>
+        <w:t xml:space="preserve">. </w:t>
+      </w:r>
+      <w:r>
+        <w:rPr>
+          <w:lang w:val="ru-RU"/>
+        </w:rPr>
+        <w:t xml:space="preserve">Одинокое, жаждущее разрушения и ненавидящее свет, оно не уступало в силе Дитю Света, но несло лишь разрушение и хаос. </w:t>
       </w:r>
     </w:p>
     <w:sectPr>

</xml_diff>